<commit_message>
start of a sample ldap server and client
git-svn-id: https://tor.ern.nps.edu/svn/proj/labtainer/trunk@2196 ed162e55-3153-4343-a18d-e086fa355ed4
</commit_message>
<xml_diff>
--- a/labs/denyhost/docs/denyhosts.docx
+++ b/labs/denyhost/docs/denyhosts.docx
@@ -68,7 +68,7 @@
                 <wp:positionV relativeFrom="paragraph">
                   <wp:posOffset>112395</wp:posOffset>
                 </wp:positionV>
-                <wp:extent cx="6411595" cy="467995"/>
+                <wp:extent cx="6412230" cy="468630"/>
                 <wp:effectExtent l="0" t="0" r="0" b="0"/>
                 <wp:wrapNone/>
                 <wp:docPr id="1" name="Shape1"/>
@@ -79,7 +79,7 @@
                       <wps:spPr>
                         <a:xfrm>
                           <a:off x="0" y="0"/>
-                          <a:ext cx="6410880" cy="467280"/>
+                          <a:ext cx="6411600" cy="468000"/>
                         </a:xfrm>
                         <a:prstGeom prst="rect">
                           <a:avLst/>
@@ -107,7 +107,7 @@
           </mc:Choice>
           <mc:Fallback>
             <w:pict>
-              <v:rect id="shape_0" ID="Shape1" stroked="t" style="position:absolute;margin-left:-2.7pt;margin-top:8.85pt;width:504.75pt;height:36.75pt">
+              <v:rect id="shape_0" ID="Shape1" stroked="t" style="position:absolute;margin-left:-2.7pt;margin-top:8.85pt;width:504.8pt;height:36.8pt">
                 <w10:wrap type="none"/>
                 <v:fill o:detectmouseclick="t" on="false"/>
                 <v:stroke color="black" weight="38160" joinstyle="round" endcap="flat"/>
@@ -124,15 +124,7 @@
       </w:pPr>
       <w:r>
         <w:rPr/>
-        <w:t xml:space="preserve">This </w:t>
-      </w:r>
-      <w:r>
-        <w:rPr/>
-        <w:t>Labtainer</w:t>
-      </w:r>
-      <w:r>
-        <w:rPr/>
-        <w:t xml:space="preserve"> exercise explores the use of the denyhosts utility on a SSH server to limit SSH login attempts from an IP address.</w:t>
+        <w:t>This Labtainer exercise explores the use of the denyhosts utility on a SSH server to limit SSH login attempts from an IP address.</w:t>
       </w:r>
     </w:p>
     <w:p>
@@ -192,11 +184,7 @@
       </w:pPr>
       <w:r>
         <w:rPr/>
-        <w:t>T</w:t>
-      </w:r>
-      <w:r>
-        <w:rPr/>
-        <w:t>he lab is started from the labtainer working directory on your linux host, e.g., a Linux VM. From there issue the command:</w:t>
+        <w:t>The lab is started from the labtainer working directory on your linux host, e.g., a Linux VM. From there issue the command:</w:t>
       </w:r>
     </w:p>
     <w:p>
@@ -386,50 +374,30 @@
           <w:b/>
           <w:bCs/>
         </w:rPr>
-        <w:t xml:space="preserve">Key </w:t>
-      </w:r>
-      <w:r>
-        <w:rPr>
-          <w:b/>
-          <w:bCs/>
-        </w:rPr>
-        <w:t>file</w:t>
-      </w:r>
-      <w:r>
-        <w:rPr>
-          <w:b/>
-          <w:bCs/>
-        </w:rPr>
-        <w:t xml:space="preserve"> #1</w:t>
-      </w:r>
-    </w:p>
-    <w:p>
-      <w:pPr>
-        <w:pStyle w:val="Normal"/>
-        <w:rPr>
-          <w:rFonts w:ascii="Liberation Serif" w:hAnsi="Liberation Serif"/>
-        </w:rPr>
-      </w:pPr>
-      <w:r>
-        <w:rPr/>
-      </w:r>
-    </w:p>
-    <w:p>
-      <w:pPr>
-        <w:pStyle w:val="Normal"/>
-        <w:rPr/>
-      </w:pPr>
-      <w:r>
-        <w:rPr>
-          <w:rFonts w:ascii="Tlwg Typist" w:hAnsi="Tlwg Typist"/>
-        </w:rPr>
-        <w:t>a</w:t>
-      </w:r>
-      <w:r>
-        <w:rPr>
-          <w:rFonts w:ascii="Tlwg Typist" w:hAnsi="Tlwg Typist"/>
-        </w:rPr>
-        <w:t>uth.log</w:t>
+        <w:t>Key file #1</w:t>
+      </w:r>
+    </w:p>
+    <w:p>
+      <w:pPr>
+        <w:pStyle w:val="Normal"/>
+        <w:rPr>
+          <w:rFonts w:ascii="Liberation Serif" w:hAnsi="Liberation Serif"/>
+        </w:rPr>
+      </w:pPr>
+      <w:r>
+        <w:rPr/>
+      </w:r>
+    </w:p>
+    <w:p>
+      <w:pPr>
+        <w:pStyle w:val="Normal"/>
+        <w:rPr/>
+      </w:pPr>
+      <w:r>
+        <w:rPr>
+          <w:rFonts w:ascii="Tlwg Typist" w:hAnsi="Tlwg Typist"/>
+        </w:rPr>
+        <w:t>auth.log</w:t>
       </w:r>
     </w:p>
     <w:p>
@@ -544,11 +512,7 @@
       </w:r>
       <w:r>
         <w:rPr/>
-        <w:t xml:space="preserve">” with the password </w:t>
-      </w:r>
-      <w:r>
-        <w:rPr/>
-        <w:t>hank21</w:t>
+        <w:t>” with the password hank21</w:t>
       </w:r>
     </w:p>
     <w:p>
@@ -729,50 +693,30 @@
           <w:b/>
           <w:bCs/>
         </w:rPr>
-        <w:t xml:space="preserve">Key </w:t>
-      </w:r>
-      <w:r>
-        <w:rPr>
-          <w:b/>
-          <w:bCs/>
-        </w:rPr>
-        <w:t xml:space="preserve">file </w:t>
-      </w:r>
-      <w:r>
-        <w:rPr>
-          <w:b/>
-          <w:bCs/>
-        </w:rPr>
-        <w:t>#2</w:t>
-      </w:r>
-    </w:p>
-    <w:p>
-      <w:pPr>
-        <w:pStyle w:val="Normal"/>
-        <w:rPr>
-          <w:rFonts w:ascii="Liberation Serif" w:hAnsi="Liberation Serif"/>
-        </w:rPr>
-      </w:pPr>
-      <w:r>
-        <w:rPr/>
-      </w:r>
-    </w:p>
-    <w:p>
-      <w:pPr>
-        <w:pStyle w:val="Normal"/>
-        <w:rPr/>
-      </w:pPr>
-      <w:r>
-        <w:rPr>
-          <w:rFonts w:ascii="Tlwg Typist" w:hAnsi="Tlwg Typist"/>
-        </w:rPr>
-        <w:t>d</w:t>
-      </w:r>
-      <w:r>
-        <w:rPr>
-          <w:rFonts w:ascii="Tlwg Typist" w:hAnsi="Tlwg Typist"/>
-        </w:rPr>
-        <w:t>enyhosts.conf</w:t>
+        <w:t>Key file #2</w:t>
+      </w:r>
+    </w:p>
+    <w:p>
+      <w:pPr>
+        <w:pStyle w:val="Normal"/>
+        <w:rPr>
+          <w:rFonts w:ascii="Liberation Serif" w:hAnsi="Liberation Serif"/>
+        </w:rPr>
+      </w:pPr>
+      <w:r>
+        <w:rPr/>
+      </w:r>
+    </w:p>
+    <w:p>
+      <w:pPr>
+        <w:pStyle w:val="Normal"/>
+        <w:rPr/>
+      </w:pPr>
+      <w:r>
+        <w:rPr>
+          <w:rFonts w:ascii="Tlwg Typist" w:hAnsi="Tlwg Typist"/>
+        </w:rPr>
+        <w:t>denyhosts.conf</w:t>
       </w:r>
     </w:p>
     <w:p>
@@ -865,11 +809,7 @@
       </w:pPr>
       <w:r>
         <w:rPr/>
-        <w:t>No</w:t>
-      </w:r>
-      <w:r>
-        <w:rPr/>
-        <w:t xml:space="preserve">te in particular the description and values for </w:t>
+        <w:t xml:space="preserve">Note in particular the description and values for </w:t>
       </w:r>
     </w:p>
     <w:p>
@@ -930,21 +870,7 @@
           <w:b/>
           <w:bCs/>
         </w:rPr>
-        <w:t xml:space="preserve">Key </w:t>
-      </w:r>
-      <w:r>
-        <w:rPr>
-          <w:b/>
-          <w:bCs/>
-        </w:rPr>
-        <w:t xml:space="preserve">file </w:t>
-      </w:r>
-      <w:r>
-        <w:rPr>
-          <w:b/>
-          <w:bCs/>
-        </w:rPr>
-        <w:t>#3</w:t>
+        <w:t>Key file #3</w:t>
       </w:r>
       <w:r>
         <w:rPr/>
@@ -1210,7 +1136,7 @@
       </w:pPr>
       <w:r>
         <w:rPr>
-          <w:rFonts w:ascii="Tlwg Typo" w:hAnsi="Tlwg Typo"/>
+          <w:rFonts w:ascii="Tlwg Typist" w:hAnsi="Tlwg Typist"/>
         </w:rPr>
         <w:t>./bot.py hank</w:t>
       </w:r>
@@ -2045,7 +1971,7 @@
     <w:qFormat/>
     <w:pPr>
       <w:widowControl/>
-      <w:overflowPunct w:val="false"/>
+      <w:overflowPunct w:val="true"/>
       <w:bidi w:val="0"/>
       <w:jc w:val="left"/>
     </w:pPr>

</xml_diff>

<commit_message>
use no strict host checking on bot.py ssh
</commit_message>
<xml_diff>
--- a/labs/denyhost/docs/denyhosts.docx
+++ b/labs/denyhost/docs/denyhosts.docx
@@ -68,7 +68,7 @@
                 <wp:positionV relativeFrom="paragraph">
                   <wp:posOffset>112395</wp:posOffset>
                 </wp:positionV>
-                <wp:extent cx="6412230" cy="468630"/>
+                <wp:extent cx="6412865" cy="469265"/>
                 <wp:effectExtent l="0" t="0" r="0" b="0"/>
                 <wp:wrapNone/>
                 <wp:docPr id="1" name="Shape1"/>
@@ -79,7 +79,7 @@
                       <wps:spPr>
                         <a:xfrm>
                           <a:off x="0" y="0"/>
-                          <a:ext cx="6411600" cy="468000"/>
+                          <a:ext cx="6412320" cy="468720"/>
                         </a:xfrm>
                         <a:prstGeom prst="rect">
                           <a:avLst/>
@@ -107,7 +107,7 @@
           </mc:Choice>
           <mc:Fallback>
             <w:pict>
-              <v:rect id="shape_0" ID="Shape1" stroked="t" style="position:absolute;margin-left:-2.7pt;margin-top:8.85pt;width:504.8pt;height:36.8pt">
+              <v:rect id="shape_0" ID="Shape1" stroked="t" style="position:absolute;margin-left:-2.7pt;margin-top:8.85pt;width:504.85pt;height:36.85pt">
                 <w10:wrap type="none"/>
                 <v:fill o:detectmouseclick="t" on="false"/>
                 <v:stroke color="black" weight="38160" joinstyle="round" endcap="flat"/>
@@ -242,6 +242,16 @@
       </w:pPr>
       <w:r>
         <w:rPr/>
+      </w:r>
+    </w:p>
+    <w:p>
+      <w:pPr>
+        <w:pStyle w:val="Normal"/>
+        <w:rPr/>
+      </w:pPr>
+      <w:r>
+        <w:rPr/>
+        <w:t>As with all Labtainer exercises, you can restart a fresh instance of the lab by using the “-r” option.  Note however that will delete any of your previous results.</w:t>
       </w:r>
     </w:p>
     <w:p>
@@ -1845,7 +1855,7 @@
       <w:pgNumType w:fmt="decimal"/>
       <w:formProt w:val="false"/>
       <w:textDirection w:val="lrTb"/>
-      <w:docGrid w:type="default" w:linePitch="240" w:charSpace="4294961151"/>
+      <w:docGrid w:type="default" w:linePitch="240" w:charSpace="0"/>
     </w:sectPr>
   </w:body>
 </w:document>
@@ -1877,15 +1887,19 @@
       <w:fldChar w:fldCharType="begin"/>
     </w:r>
     <w:r>
+      <w:rPr/>
       <w:instrText> PAGE </w:instrText>
     </w:r>
     <w:r>
+      <w:rPr/>
       <w:fldChar w:fldCharType="separate"/>
     </w:r>
     <w:r>
+      <w:rPr/>
       <w:t>4</w:t>
     </w:r>
     <w:r>
+      <w:rPr/>
       <w:fldChar w:fldCharType="end"/>
     </w:r>
   </w:p>
@@ -1927,15 +1941,19 @@
       <w:fldChar w:fldCharType="begin"/>
     </w:r>
     <w:r>
+      <w:rPr/>
       <w:instrText> PAGE </w:instrText>
     </w:r>
     <w:r>
+      <w:rPr/>
       <w:fldChar w:fldCharType="separate"/>
     </w:r>
     <w:r>
+      <w:rPr/>
       <w:t>3</w:t>
     </w:r>
     <w:r>
+      <w:rPr/>
       <w:fldChar w:fldCharType="end"/>
     </w:r>
   </w:p>
@@ -1971,13 +1989,14 @@
     <w:qFormat/>
     <w:pPr>
       <w:widowControl/>
-      <w:overflowPunct w:val="true"/>
+      <w:overflowPunct w:val="false"/>
       <w:bidi w:val="0"/>
       <w:jc w:val="left"/>
     </w:pPr>
     <w:rPr>
       <w:rFonts w:ascii="Liberation Serif" w:hAnsi="Liberation Serif" w:eastAsia="Noto Sans CJK SC Regular" w:cs="FreeSans"/>
       <w:color w:val="00000A"/>
+      <w:kern w:val="0"/>
       <w:sz w:val="24"/>
       <w:szCs w:val="24"/>
       <w:lang w:val="en-US" w:eastAsia="zh-CN" w:bidi="hi-IN"/>
@@ -1989,7 +2008,7 @@
     <w:next w:val="TextBody"/>
     <w:qFormat/>
     <w:pPr>
-      <w:keepNext/>
+      <w:keepNext w:val="true"/>
       <w:spacing w:before="240" w:after="120"/>
     </w:pPr>
     <w:rPr>

</xml_diff>